<commit_message>
Refactor: Move Javascript into respective .js file
</commit_message>
<xml_diff>
--- a/report.docx
+++ b/report.docx
@@ -128,8 +128,21 @@
         </w:rPr>
       </w:pPr>
       <w:r>
-        <w:t>python -m venv venv</w:t>
-      </w:r>
+        <w:t xml:space="preserve">python -m </w:t>
+      </w:r>
+      <w:proofErr w:type="spellStart"/>
+      <w:r>
+        <w:t>venv</w:t>
+      </w:r>
+      <w:proofErr w:type="spellEnd"/>
+      <w:r>
+        <w:t xml:space="preserve"> </w:t>
+      </w:r>
+      <w:proofErr w:type="spellStart"/>
+      <w:r>
+        <w:t>venv</w:t>
+      </w:r>
+      <w:proofErr w:type="spellEnd"/>
     </w:p>
     <w:p>
       <w:pPr>
@@ -144,7 +157,15 @@
         </w:rPr>
       </w:pPr>
       <w:r>
-        <w:t>activate the venv depending on the OS</w:t>
+        <w:t xml:space="preserve">activate the </w:t>
+      </w:r>
+      <w:proofErr w:type="spellStart"/>
+      <w:r>
+        <w:t>venv</w:t>
+      </w:r>
+      <w:proofErr w:type="spellEnd"/>
+      <w:r>
+        <w:t xml:space="preserve"> depending on the OS</w:t>
       </w:r>
     </w:p>
     <w:p>
@@ -168,8 +189,13 @@
       <w:r>
         <w:t xml:space="preserve">  </w:t>
       </w:r>
-      <w:r>
-        <w:t>venv\Scripts\activate</w:t>
+      <w:proofErr w:type="spellStart"/>
+      <w:r>
+        <w:t>venv</w:t>
+      </w:r>
+      <w:proofErr w:type="spellEnd"/>
+      <w:r>
+        <w:t>\Scripts\activate</w:t>
       </w:r>
     </w:p>
     <w:p>
@@ -191,7 +217,15 @@
         <w:sym w:font="Wingdings" w:char="F0E0"/>
       </w:r>
       <w:r>
-        <w:t xml:space="preserve"> source venv\bin\activate</w:t>
+        <w:t xml:space="preserve"> source </w:t>
+      </w:r>
+      <w:proofErr w:type="spellStart"/>
+      <w:r>
+        <w:t>venv</w:t>
+      </w:r>
+      <w:proofErr w:type="spellEnd"/>
+      <w:r>
+        <w:t>\bin\activate</w:t>
       </w:r>
     </w:p>
     <w:p>
@@ -231,8 +265,17 @@
           <w:sz w:val="24"/>
           <w:szCs w:val="24"/>
         </w:rPr>
-        <w:t>set variables depending upon os</w:t>
-      </w:r>
+        <w:t xml:space="preserve">set variables depending upon </w:t>
+      </w:r>
+      <w:proofErr w:type="spellStart"/>
+      <w:r>
+        <w:rPr>
+          <w:sz w:val="24"/>
+          <w:szCs w:val="24"/>
+        </w:rPr>
+        <w:t>os</w:t>
+      </w:r>
+      <w:proofErr w:type="spellEnd"/>
     </w:p>
     <w:p>
       <w:pPr>
@@ -276,6 +319,7 @@
       <w:r>
         <w:t xml:space="preserve"> </w:t>
       </w:r>
+      <w:proofErr w:type="spellStart"/>
       <w:r>
         <w:rPr>
           <w:sz w:val="24"/>
@@ -283,6 +327,7 @@
         </w:rPr>
         <w:t>warehouse_management</w:t>
       </w:r>
+      <w:proofErr w:type="spellEnd"/>
     </w:p>
     <w:p>
       <w:pPr>
@@ -346,6 +391,7 @@
       <w:r>
         <w:t xml:space="preserve"> </w:t>
       </w:r>
+      <w:proofErr w:type="spellStart"/>
       <w:r>
         <w:rPr>
           <w:sz w:val="24"/>
@@ -353,6 +399,7 @@
         </w:rPr>
         <w:t>warehouse_management</w:t>
       </w:r>
+      <w:proofErr w:type="spellEnd"/>
     </w:p>
     <w:p>
       <w:pPr>
@@ -398,14 +445,39 @@
           <w:sz w:val="24"/>
           <w:szCs w:val="24"/>
         </w:rPr>
-        <w:t>flask init-db</w:t>
-      </w:r>
+        <w:t xml:space="preserve">flask </w:t>
+      </w:r>
+      <w:proofErr w:type="spellStart"/>
       <w:r>
         <w:rPr>
           <w:sz w:val="24"/>
           <w:szCs w:val="24"/>
         </w:rPr>
-        <w:t xml:space="preserve"> Run this command only if you want a fresh sqlite instance</w:t>
+        <w:t>init-db</w:t>
+      </w:r>
+      <w:proofErr w:type="spellEnd"/>
+      <w:r>
+        <w:rPr>
+          <w:sz w:val="24"/>
+          <w:szCs w:val="24"/>
+        </w:rPr>
+        <w:t xml:space="preserve"> Run this command only if you want a fresh </w:t>
+      </w:r>
+      <w:proofErr w:type="spellStart"/>
+      <w:r>
+        <w:rPr>
+          <w:sz w:val="24"/>
+          <w:szCs w:val="24"/>
+        </w:rPr>
+        <w:t>sqlite</w:t>
+      </w:r>
+      <w:proofErr w:type="spellEnd"/>
+      <w:r>
+        <w:rPr>
+          <w:sz w:val="24"/>
+          <w:szCs w:val="24"/>
+        </w:rPr>
+        <w:t xml:space="preserve"> instance</w:t>
       </w:r>
     </w:p>
     <w:p>
@@ -425,8 +497,17 @@
           <w:sz w:val="24"/>
           <w:szCs w:val="24"/>
         </w:rPr>
-        <w:t>flask run</w:t>
-      </w:r>
+        <w:t xml:space="preserve">flask </w:t>
+      </w:r>
+      <w:proofErr w:type="gramStart"/>
+      <w:r>
+        <w:rPr>
+          <w:sz w:val="24"/>
+          <w:szCs w:val="24"/>
+        </w:rPr>
+        <w:t>run</w:t>
+      </w:r>
+      <w:proofErr w:type="gramEnd"/>
     </w:p>
     <w:p>
       <w:r>
@@ -1385,6 +1466,11 @@
     </w:p>
     <w:p>
       <w:pPr>
+        <w:pStyle w:val="ListParagraph"/>
+        <w:numPr>
+          <w:ilvl w:val="0"/>
+          <w:numId w:val="15"/>
+        </w:numPr>
         <w:rPr>
           <w:b/>
           <w:bCs/>
@@ -1413,6 +1499,7 @@
     </w:p>
     <w:p>
       <w:pPr>
+        <w:ind w:left="720"/>
         <w:rPr>
           <w:b/>
           <w:bCs/>
@@ -1800,7 +1887,23 @@
           <w:sz w:val="24"/>
           <w:szCs w:val="24"/>
         </w:rPr>
-        <w:t>Product (product_id)</w:t>
+        <w:t>Product (</w:t>
+      </w:r>
+      <w:proofErr w:type="spellStart"/>
+      <w:r>
+        <w:rPr>
+          <w:sz w:val="24"/>
+          <w:szCs w:val="24"/>
+        </w:rPr>
+        <w:t>product_id</w:t>
+      </w:r>
+      <w:proofErr w:type="spellEnd"/>
+      <w:r>
+        <w:rPr>
+          <w:sz w:val="24"/>
+          <w:szCs w:val="24"/>
+        </w:rPr>
+        <w:t>)</w:t>
       </w:r>
     </w:p>
     <w:p>
@@ -1821,7 +1924,23 @@
           <w:sz w:val="24"/>
           <w:szCs w:val="24"/>
         </w:rPr>
-        <w:t>Location (location_id)</w:t>
+        <w:t>Location (</w:t>
+      </w:r>
+      <w:proofErr w:type="spellStart"/>
+      <w:r>
+        <w:rPr>
+          <w:sz w:val="24"/>
+          <w:szCs w:val="24"/>
+        </w:rPr>
+        <w:t>location_id</w:t>
+      </w:r>
+      <w:proofErr w:type="spellEnd"/>
+      <w:r>
+        <w:rPr>
+          <w:sz w:val="24"/>
+          <w:szCs w:val="24"/>
+        </w:rPr>
+        <w:t>)</w:t>
       </w:r>
     </w:p>
     <w:p>
@@ -1837,12 +1956,85 @@
           <w:szCs w:val="24"/>
         </w:rPr>
       </w:pPr>
+      <w:proofErr w:type="spellStart"/>
       <w:r>
         <w:rPr>
           <w:sz w:val="24"/>
           <w:szCs w:val="24"/>
         </w:rPr>
-        <w:t>ProductMovement (movement_id, timestamp, from_location, to_location, product_id, qty)</w:t>
+        <w:t>ProductMovement</w:t>
+      </w:r>
+      <w:proofErr w:type="spellEnd"/>
+      <w:r>
+        <w:rPr>
+          <w:sz w:val="24"/>
+          <w:szCs w:val="24"/>
+        </w:rPr>
+        <w:t xml:space="preserve"> (</w:t>
+      </w:r>
+      <w:proofErr w:type="spellStart"/>
+      <w:r>
+        <w:rPr>
+          <w:sz w:val="24"/>
+          <w:szCs w:val="24"/>
+        </w:rPr>
+        <w:t>movement_id</w:t>
+      </w:r>
+      <w:proofErr w:type="spellEnd"/>
+      <w:r>
+        <w:rPr>
+          <w:sz w:val="24"/>
+          <w:szCs w:val="24"/>
+        </w:rPr>
+        <w:t xml:space="preserve">, timestamp, </w:t>
+      </w:r>
+      <w:proofErr w:type="spellStart"/>
+      <w:r>
+        <w:rPr>
+          <w:sz w:val="24"/>
+          <w:szCs w:val="24"/>
+        </w:rPr>
+        <w:t>from_location</w:t>
+      </w:r>
+      <w:proofErr w:type="spellEnd"/>
+      <w:r>
+        <w:rPr>
+          <w:sz w:val="24"/>
+          <w:szCs w:val="24"/>
+        </w:rPr>
+        <w:t xml:space="preserve">, </w:t>
+      </w:r>
+      <w:proofErr w:type="spellStart"/>
+      <w:r>
+        <w:rPr>
+          <w:sz w:val="24"/>
+          <w:szCs w:val="24"/>
+        </w:rPr>
+        <w:t>to_location</w:t>
+      </w:r>
+      <w:proofErr w:type="spellEnd"/>
+      <w:r>
+        <w:rPr>
+          <w:sz w:val="24"/>
+          <w:szCs w:val="24"/>
+        </w:rPr>
+        <w:t xml:space="preserve">, </w:t>
+      </w:r>
+      <w:proofErr w:type="spellStart"/>
+      <w:r>
+        <w:rPr>
+          <w:sz w:val="24"/>
+          <w:szCs w:val="24"/>
+        </w:rPr>
+        <w:t>product_id</w:t>
+      </w:r>
+      <w:proofErr w:type="spellEnd"/>
+      <w:r>
+        <w:rPr>
+          <w:sz w:val="24"/>
+          <w:szCs w:val="24"/>
+        </w:rPr>
+        <w:t>, qty)</w:t>
       </w:r>
     </w:p>
     <w:p>
@@ -2091,7 +2283,29 @@
           <w:szCs w:val="21"/>
           <w:lang w:eastAsia="en-IN"/>
         </w:rPr>
-        <w:t> ProductMovement;</w:t>
+        <w:t> </w:t>
+      </w:r>
+      <w:proofErr w:type="spellStart"/>
+      <w:r>
+        <w:rPr>
+          <w:rFonts w:ascii="Consolas" w:eastAsia="Times New Roman" w:hAnsi="Consolas" w:cs="Times New Roman"/>
+          <w:color w:val="D4D4D4"/>
+          <w:sz w:val="21"/>
+          <w:szCs w:val="21"/>
+          <w:lang w:eastAsia="en-IN"/>
+        </w:rPr>
+        <w:t>ProductMovement</w:t>
+      </w:r>
+      <w:proofErr w:type="spellEnd"/>
+      <w:r>
+        <w:rPr>
+          <w:rFonts w:ascii="Consolas" w:eastAsia="Times New Roman" w:hAnsi="Consolas" w:cs="Times New Roman"/>
+          <w:color w:val="D4D4D4"/>
+          <w:sz w:val="21"/>
+          <w:szCs w:val="21"/>
+          <w:lang w:eastAsia="en-IN"/>
+        </w:rPr>
+        <w:t>;</w:t>
       </w:r>
     </w:p>
     <w:p>
@@ -2183,7 +2397,29 @@
           <w:szCs w:val="21"/>
           <w:lang w:eastAsia="en-IN"/>
         </w:rPr>
-        <w:t>  product_id </w:t>
+        <w:t>  </w:t>
+      </w:r>
+      <w:proofErr w:type="spellStart"/>
+      <w:r>
+        <w:rPr>
+          <w:rFonts w:ascii="Consolas" w:eastAsia="Times New Roman" w:hAnsi="Consolas" w:cs="Times New Roman"/>
+          <w:color w:val="D4D4D4"/>
+          <w:sz w:val="21"/>
+          <w:szCs w:val="21"/>
+          <w:lang w:eastAsia="en-IN"/>
+        </w:rPr>
+        <w:t>product_id</w:t>
+      </w:r>
+      <w:proofErr w:type="spellEnd"/>
+      <w:r>
+        <w:rPr>
+          <w:rFonts w:ascii="Consolas" w:eastAsia="Times New Roman" w:hAnsi="Consolas" w:cs="Times New Roman"/>
+          <w:color w:val="D4D4D4"/>
+          <w:sz w:val="21"/>
+          <w:szCs w:val="21"/>
+          <w:lang w:eastAsia="en-IN"/>
+        </w:rPr>
+        <w:t> </w:t>
       </w:r>
       <w:r>
         <w:rPr>
@@ -2379,7 +2615,29 @@
           <w:szCs w:val="21"/>
           <w:lang w:eastAsia="en-IN"/>
         </w:rPr>
-        <w:t>  location_id </w:t>
+        <w:t>  </w:t>
+      </w:r>
+      <w:proofErr w:type="spellStart"/>
+      <w:r>
+        <w:rPr>
+          <w:rFonts w:ascii="Consolas" w:eastAsia="Times New Roman" w:hAnsi="Consolas" w:cs="Times New Roman"/>
+          <w:color w:val="D4D4D4"/>
+          <w:sz w:val="21"/>
+          <w:szCs w:val="21"/>
+          <w:lang w:eastAsia="en-IN"/>
+        </w:rPr>
+        <w:t>location_id</w:t>
+      </w:r>
+      <w:proofErr w:type="spellEnd"/>
+      <w:r>
+        <w:rPr>
+          <w:rFonts w:ascii="Consolas" w:eastAsia="Times New Roman" w:hAnsi="Consolas" w:cs="Times New Roman"/>
+          <w:color w:val="D4D4D4"/>
+          <w:sz w:val="21"/>
+          <w:szCs w:val="21"/>
+          <w:lang w:eastAsia="en-IN"/>
+        </w:rPr>
+        <w:t> </w:t>
       </w:r>
       <w:r>
         <w:rPr>
@@ -2531,7 +2789,29 @@
           <w:szCs w:val="21"/>
           <w:lang w:eastAsia="en-IN"/>
         </w:rPr>
-        <w:t> ProductMovement (</w:t>
+        <w:t> </w:t>
+      </w:r>
+      <w:proofErr w:type="spellStart"/>
+      <w:r>
+        <w:rPr>
+          <w:rFonts w:ascii="Consolas" w:eastAsia="Times New Roman" w:hAnsi="Consolas" w:cs="Times New Roman"/>
+          <w:color w:val="D4D4D4"/>
+          <w:sz w:val="21"/>
+          <w:szCs w:val="21"/>
+          <w:lang w:eastAsia="en-IN"/>
+        </w:rPr>
+        <w:t>ProductMovement</w:t>
+      </w:r>
+      <w:proofErr w:type="spellEnd"/>
+      <w:r>
+        <w:rPr>
+          <w:rFonts w:ascii="Consolas" w:eastAsia="Times New Roman" w:hAnsi="Consolas" w:cs="Times New Roman"/>
+          <w:color w:val="D4D4D4"/>
+          <w:sz w:val="21"/>
+          <w:szCs w:val="21"/>
+          <w:lang w:eastAsia="en-IN"/>
+        </w:rPr>
+        <w:t> (</w:t>
       </w:r>
     </w:p>
     <w:p>
@@ -2555,7 +2835,29 @@
           <w:szCs w:val="21"/>
           <w:lang w:eastAsia="en-IN"/>
         </w:rPr>
-        <w:t>  movement_id </w:t>
+        <w:t>  </w:t>
+      </w:r>
+      <w:proofErr w:type="spellStart"/>
+      <w:r>
+        <w:rPr>
+          <w:rFonts w:ascii="Consolas" w:eastAsia="Times New Roman" w:hAnsi="Consolas" w:cs="Times New Roman"/>
+          <w:color w:val="D4D4D4"/>
+          <w:sz w:val="21"/>
+          <w:szCs w:val="21"/>
+          <w:lang w:eastAsia="en-IN"/>
+        </w:rPr>
+        <w:t>movement_id</w:t>
+      </w:r>
+      <w:proofErr w:type="spellEnd"/>
+      <w:r>
+        <w:rPr>
+          <w:rFonts w:ascii="Consolas" w:eastAsia="Times New Roman" w:hAnsi="Consolas" w:cs="Times New Roman"/>
+          <w:color w:val="D4D4D4"/>
+          <w:sz w:val="21"/>
+          <w:szCs w:val="21"/>
+          <w:lang w:eastAsia="en-IN"/>
+        </w:rPr>
+        <w:t> </w:t>
       </w:r>
       <w:r>
         <w:rPr>
@@ -2661,6 +2963,7 @@
         </w:rPr>
         <w:t> </w:t>
       </w:r>
+      <w:proofErr w:type="spellStart"/>
       <w:r>
         <w:rPr>
           <w:rFonts w:ascii="Consolas" w:eastAsia="Times New Roman" w:hAnsi="Consolas" w:cs="Times New Roman"/>
@@ -2671,6 +2974,7 @@
         </w:rPr>
         <w:t>TIMESTAMP</w:t>
       </w:r>
+      <w:proofErr w:type="spellEnd"/>
       <w:r>
         <w:rPr>
           <w:rFonts w:ascii="Consolas" w:eastAsia="Times New Roman" w:hAnsi="Consolas" w:cs="Times New Roman"/>
@@ -2763,8 +3067,31 @@
           <w:szCs w:val="21"/>
           <w:lang w:eastAsia="en-IN"/>
         </w:rPr>
-        <w:t>  from_location </w:t>
-      </w:r>
+        <w:t>  </w:t>
+      </w:r>
+      <w:proofErr w:type="spellStart"/>
+      <w:r>
+        <w:rPr>
+          <w:rFonts w:ascii="Consolas" w:eastAsia="Times New Roman" w:hAnsi="Consolas" w:cs="Times New Roman"/>
+          <w:color w:val="D4D4D4"/>
+          <w:sz w:val="21"/>
+          <w:szCs w:val="21"/>
+          <w:lang w:eastAsia="en-IN"/>
+        </w:rPr>
+        <w:t>from_location</w:t>
+      </w:r>
+      <w:proofErr w:type="spellEnd"/>
+      <w:r>
+        <w:rPr>
+          <w:rFonts w:ascii="Consolas" w:eastAsia="Times New Roman" w:hAnsi="Consolas" w:cs="Times New Roman"/>
+          <w:color w:val="D4D4D4"/>
+          <w:sz w:val="21"/>
+          <w:szCs w:val="21"/>
+          <w:lang w:eastAsia="en-IN"/>
+        </w:rPr>
+        <w:t> </w:t>
+      </w:r>
+      <w:proofErr w:type="gramStart"/>
       <w:r>
         <w:rPr>
           <w:rFonts w:ascii="Consolas" w:eastAsia="Times New Roman" w:hAnsi="Consolas" w:cs="Times New Roman"/>
@@ -2785,6 +3112,7 @@
         </w:rPr>
         <w:t> ,</w:t>
       </w:r>
+      <w:proofErr w:type="gramEnd"/>
     </w:p>
     <w:p>
       <w:pPr>
@@ -2807,8 +3135,31 @@
           <w:szCs w:val="21"/>
           <w:lang w:eastAsia="en-IN"/>
         </w:rPr>
-        <w:t>  to_location </w:t>
-      </w:r>
+        <w:t>  </w:t>
+      </w:r>
+      <w:proofErr w:type="spellStart"/>
+      <w:r>
+        <w:rPr>
+          <w:rFonts w:ascii="Consolas" w:eastAsia="Times New Roman" w:hAnsi="Consolas" w:cs="Times New Roman"/>
+          <w:color w:val="D4D4D4"/>
+          <w:sz w:val="21"/>
+          <w:szCs w:val="21"/>
+          <w:lang w:eastAsia="en-IN"/>
+        </w:rPr>
+        <w:t>to_location</w:t>
+      </w:r>
+      <w:proofErr w:type="spellEnd"/>
+      <w:r>
+        <w:rPr>
+          <w:rFonts w:ascii="Consolas" w:eastAsia="Times New Roman" w:hAnsi="Consolas" w:cs="Times New Roman"/>
+          <w:color w:val="D4D4D4"/>
+          <w:sz w:val="21"/>
+          <w:szCs w:val="21"/>
+          <w:lang w:eastAsia="en-IN"/>
+        </w:rPr>
+        <w:t> </w:t>
+      </w:r>
+      <w:proofErr w:type="gramStart"/>
       <w:r>
         <w:rPr>
           <w:rFonts w:ascii="Consolas" w:eastAsia="Times New Roman" w:hAnsi="Consolas" w:cs="Times New Roman"/>
@@ -2829,6 +3180,7 @@
         </w:rPr>
         <w:t> ,</w:t>
       </w:r>
+      <w:proofErr w:type="gramEnd"/>
     </w:p>
     <w:p>
       <w:pPr>
@@ -2851,7 +3203,29 @@
           <w:szCs w:val="21"/>
           <w:lang w:eastAsia="en-IN"/>
         </w:rPr>
-        <w:t>  product_id </w:t>
+        <w:t>  </w:t>
+      </w:r>
+      <w:proofErr w:type="spellStart"/>
+      <w:r>
+        <w:rPr>
+          <w:rFonts w:ascii="Consolas" w:eastAsia="Times New Roman" w:hAnsi="Consolas" w:cs="Times New Roman"/>
+          <w:color w:val="D4D4D4"/>
+          <w:sz w:val="21"/>
+          <w:szCs w:val="21"/>
+          <w:lang w:eastAsia="en-IN"/>
+        </w:rPr>
+        <w:t>product_id</w:t>
+      </w:r>
+      <w:proofErr w:type="spellEnd"/>
+      <w:r>
+        <w:rPr>
+          <w:rFonts w:ascii="Consolas" w:eastAsia="Times New Roman" w:hAnsi="Consolas" w:cs="Times New Roman"/>
+          <w:color w:val="D4D4D4"/>
+          <w:sz w:val="21"/>
+          <w:szCs w:val="21"/>
+          <w:lang w:eastAsia="en-IN"/>
+        </w:rPr>
+        <w:t> </w:t>
       </w:r>
       <w:r>
         <w:rPr>
@@ -2999,7 +3373,29 @@
           <w:szCs w:val="21"/>
           <w:lang w:eastAsia="en-IN"/>
         </w:rPr>
-        <w:t> (movement_id) </w:t>
+        <w:t> (</w:t>
+      </w:r>
+      <w:proofErr w:type="spellStart"/>
+      <w:r>
+        <w:rPr>
+          <w:rFonts w:ascii="Consolas" w:eastAsia="Times New Roman" w:hAnsi="Consolas" w:cs="Times New Roman"/>
+          <w:color w:val="D4D4D4"/>
+          <w:sz w:val="21"/>
+          <w:szCs w:val="21"/>
+          <w:lang w:eastAsia="en-IN"/>
+        </w:rPr>
+        <w:t>movement_id</w:t>
+      </w:r>
+      <w:proofErr w:type="spellEnd"/>
+      <w:r>
+        <w:rPr>
+          <w:rFonts w:ascii="Consolas" w:eastAsia="Times New Roman" w:hAnsi="Consolas" w:cs="Times New Roman"/>
+          <w:color w:val="D4D4D4"/>
+          <w:sz w:val="21"/>
+          <w:szCs w:val="21"/>
+          <w:lang w:eastAsia="en-IN"/>
+        </w:rPr>
+        <w:t>) </w:t>
       </w:r>
       <w:r>
         <w:rPr>
@@ -3019,7 +3415,29 @@
           <w:szCs w:val="21"/>
           <w:lang w:eastAsia="en-IN"/>
         </w:rPr>
-        <w:t> Product (product_id),</w:t>
+        <w:t> Product (</w:t>
+      </w:r>
+      <w:proofErr w:type="spellStart"/>
+      <w:r>
+        <w:rPr>
+          <w:rFonts w:ascii="Consolas" w:eastAsia="Times New Roman" w:hAnsi="Consolas" w:cs="Times New Roman"/>
+          <w:color w:val="D4D4D4"/>
+          <w:sz w:val="21"/>
+          <w:szCs w:val="21"/>
+          <w:lang w:eastAsia="en-IN"/>
+        </w:rPr>
+        <w:t>product_id</w:t>
+      </w:r>
+      <w:proofErr w:type="spellEnd"/>
+      <w:r>
+        <w:rPr>
+          <w:rFonts w:ascii="Consolas" w:eastAsia="Times New Roman" w:hAnsi="Consolas" w:cs="Times New Roman"/>
+          <w:color w:val="D4D4D4"/>
+          <w:sz w:val="21"/>
+          <w:szCs w:val="21"/>
+          <w:lang w:eastAsia="en-IN"/>
+        </w:rPr>
+        <w:t>),</w:t>
       </w:r>
     </w:p>
     <w:p>
@@ -3063,7 +3481,29 @@
           <w:szCs w:val="21"/>
           <w:lang w:eastAsia="en-IN"/>
         </w:rPr>
-        <w:t> (from_location) </w:t>
+        <w:t> (</w:t>
+      </w:r>
+      <w:proofErr w:type="spellStart"/>
+      <w:r>
+        <w:rPr>
+          <w:rFonts w:ascii="Consolas" w:eastAsia="Times New Roman" w:hAnsi="Consolas" w:cs="Times New Roman"/>
+          <w:color w:val="D4D4D4"/>
+          <w:sz w:val="21"/>
+          <w:szCs w:val="21"/>
+          <w:lang w:eastAsia="en-IN"/>
+        </w:rPr>
+        <w:t>from_location</w:t>
+      </w:r>
+      <w:proofErr w:type="spellEnd"/>
+      <w:r>
+        <w:rPr>
+          <w:rFonts w:ascii="Consolas" w:eastAsia="Times New Roman" w:hAnsi="Consolas" w:cs="Times New Roman"/>
+          <w:color w:val="D4D4D4"/>
+          <w:sz w:val="21"/>
+          <w:szCs w:val="21"/>
+          <w:lang w:eastAsia="en-IN"/>
+        </w:rPr>
+        <w:t>) </w:t>
       </w:r>
       <w:r>
         <w:rPr>
@@ -3103,7 +3543,29 @@
           <w:szCs w:val="21"/>
           <w:lang w:eastAsia="en-IN"/>
         </w:rPr>
-        <w:t> (location_id),</w:t>
+        <w:t> (</w:t>
+      </w:r>
+      <w:proofErr w:type="spellStart"/>
+      <w:r>
+        <w:rPr>
+          <w:rFonts w:ascii="Consolas" w:eastAsia="Times New Roman" w:hAnsi="Consolas" w:cs="Times New Roman"/>
+          <w:color w:val="D4D4D4"/>
+          <w:sz w:val="21"/>
+          <w:szCs w:val="21"/>
+          <w:lang w:eastAsia="en-IN"/>
+        </w:rPr>
+        <w:t>location_id</w:t>
+      </w:r>
+      <w:proofErr w:type="spellEnd"/>
+      <w:r>
+        <w:rPr>
+          <w:rFonts w:ascii="Consolas" w:eastAsia="Times New Roman" w:hAnsi="Consolas" w:cs="Times New Roman"/>
+          <w:color w:val="D4D4D4"/>
+          <w:sz w:val="21"/>
+          <w:szCs w:val="21"/>
+          <w:lang w:eastAsia="en-IN"/>
+        </w:rPr>
+        <w:t>),</w:t>
       </w:r>
     </w:p>
     <w:p>
@@ -3147,7 +3609,29 @@
           <w:szCs w:val="21"/>
           <w:lang w:eastAsia="en-IN"/>
         </w:rPr>
-        <w:t> (to_location) </w:t>
+        <w:t> (</w:t>
+      </w:r>
+      <w:proofErr w:type="spellStart"/>
+      <w:r>
+        <w:rPr>
+          <w:rFonts w:ascii="Consolas" w:eastAsia="Times New Roman" w:hAnsi="Consolas" w:cs="Times New Roman"/>
+          <w:color w:val="D4D4D4"/>
+          <w:sz w:val="21"/>
+          <w:szCs w:val="21"/>
+          <w:lang w:eastAsia="en-IN"/>
+        </w:rPr>
+        <w:t>to_location</w:t>
+      </w:r>
+      <w:proofErr w:type="spellEnd"/>
+      <w:r>
+        <w:rPr>
+          <w:rFonts w:ascii="Consolas" w:eastAsia="Times New Roman" w:hAnsi="Consolas" w:cs="Times New Roman"/>
+          <w:color w:val="D4D4D4"/>
+          <w:sz w:val="21"/>
+          <w:szCs w:val="21"/>
+          <w:lang w:eastAsia="en-IN"/>
+        </w:rPr>
+        <w:t>) </w:t>
       </w:r>
       <w:r>
         <w:rPr>
@@ -3187,7 +3671,29 @@
           <w:szCs w:val="21"/>
           <w:lang w:eastAsia="en-IN"/>
         </w:rPr>
-        <w:t> (location_id)</w:t>
+        <w:t> (</w:t>
+      </w:r>
+      <w:proofErr w:type="spellStart"/>
+      <w:r>
+        <w:rPr>
+          <w:rFonts w:ascii="Consolas" w:eastAsia="Times New Roman" w:hAnsi="Consolas" w:cs="Times New Roman"/>
+          <w:color w:val="D4D4D4"/>
+          <w:sz w:val="21"/>
+          <w:szCs w:val="21"/>
+          <w:lang w:eastAsia="en-IN"/>
+        </w:rPr>
+        <w:t>location_id</w:t>
+      </w:r>
+      <w:proofErr w:type="spellEnd"/>
+      <w:r>
+        <w:rPr>
+          <w:rFonts w:ascii="Consolas" w:eastAsia="Times New Roman" w:hAnsi="Consolas" w:cs="Times New Roman"/>
+          <w:color w:val="D4D4D4"/>
+          <w:sz w:val="21"/>
+          <w:szCs w:val="21"/>
+          <w:lang w:eastAsia="en-IN"/>
+        </w:rPr>
+        <w:t>)</w:t>
       </w:r>
     </w:p>
     <w:p>
@@ -3404,8 +3910,17 @@
                 <w:sz w:val="24"/>
                 <w:szCs w:val="24"/>
               </w:rPr>
-              <w:t>/product/add_product</w:t>
+              <w:t>/product/</w:t>
             </w:r>
+            <w:proofErr w:type="spellStart"/>
+            <w:r>
+              <w:rPr>
+                <w:sz w:val="24"/>
+                <w:szCs w:val="24"/>
+              </w:rPr>
+              <w:t>add_product</w:t>
+            </w:r>
+            <w:proofErr w:type="spellEnd"/>
           </w:p>
         </w:tc>
       </w:tr>
@@ -3458,8 +3973,17 @@
                 <w:sz w:val="24"/>
                 <w:szCs w:val="24"/>
               </w:rPr>
-              <w:t>product/view_product</w:t>
+              <w:t>product/</w:t>
             </w:r>
+            <w:proofErr w:type="spellStart"/>
+            <w:r>
+              <w:rPr>
+                <w:sz w:val="24"/>
+                <w:szCs w:val="24"/>
+              </w:rPr>
+              <w:t>view_product</w:t>
+            </w:r>
+            <w:proofErr w:type="spellEnd"/>
           </w:p>
         </w:tc>
       </w:tr>
@@ -3517,6 +4041,7 @@
               </w:rPr>
               <w:t>product/</w:t>
             </w:r>
+            <w:proofErr w:type="spellStart"/>
             <w:r>
               <w:rPr>
                 <w:sz w:val="24"/>
@@ -3531,6 +4056,7 @@
               </w:rPr>
               <w:t>_product</w:t>
             </w:r>
+            <w:proofErr w:type="spellEnd"/>
             <w:r>
               <w:rPr>
                 <w:sz w:val="24"/>
@@ -3590,6 +4116,7 @@
               </w:rPr>
               <w:t>location/</w:t>
             </w:r>
+            <w:proofErr w:type="spellStart"/>
             <w:r>
               <w:rPr>
                 <w:sz w:val="24"/>
@@ -3604,6 +4131,7 @@
               </w:rPr>
               <w:t>_location</w:t>
             </w:r>
+            <w:proofErr w:type="spellEnd"/>
           </w:p>
         </w:tc>
       </w:tr>
@@ -3656,8 +4184,17 @@
                 <w:sz w:val="24"/>
                 <w:szCs w:val="24"/>
               </w:rPr>
-              <w:t>location/view_location</w:t>
+              <w:t>location/</w:t>
             </w:r>
+            <w:proofErr w:type="spellStart"/>
+            <w:r>
+              <w:rPr>
+                <w:sz w:val="24"/>
+                <w:szCs w:val="24"/>
+              </w:rPr>
+              <w:t>view_location</w:t>
+            </w:r>
+            <w:proofErr w:type="spellEnd"/>
           </w:p>
         </w:tc>
       </w:tr>
@@ -3715,6 +4252,7 @@
               </w:rPr>
               <w:t>location/</w:t>
             </w:r>
+            <w:proofErr w:type="spellStart"/>
             <w:r>
               <w:rPr>
                 <w:sz w:val="24"/>
@@ -3729,6 +4267,7 @@
               </w:rPr>
               <w:t>_location</w:t>
             </w:r>
+            <w:proofErr w:type="spellEnd"/>
             <w:r>
               <w:rPr>
                 <w:sz w:val="24"/>
@@ -3759,8 +4298,17 @@
                 <w:sz w:val="24"/>
                 <w:szCs w:val="24"/>
               </w:rPr>
-              <w:t>Add ProductMovement</w:t>
+              <w:t xml:space="preserve">Add </w:t>
             </w:r>
+            <w:proofErr w:type="spellStart"/>
+            <w:r>
+              <w:rPr>
+                <w:sz w:val="24"/>
+                <w:szCs w:val="24"/>
+              </w:rPr>
+              <w:t>ProductMovement</w:t>
+            </w:r>
+            <w:proofErr w:type="spellEnd"/>
           </w:p>
         </w:tc>
         <w:tc>
@@ -3781,8 +4329,33 @@
                 <w:sz w:val="24"/>
                 <w:szCs w:val="24"/>
               </w:rPr>
-              <w:t>/product_movement/add_product_movement</w:t>
+              <w:t>/</w:t>
             </w:r>
+            <w:proofErr w:type="spellStart"/>
+            <w:r>
+              <w:rPr>
+                <w:sz w:val="24"/>
+                <w:szCs w:val="24"/>
+              </w:rPr>
+              <w:t>product_movement</w:t>
+            </w:r>
+            <w:proofErr w:type="spellEnd"/>
+            <w:r>
+              <w:rPr>
+                <w:sz w:val="24"/>
+                <w:szCs w:val="24"/>
+              </w:rPr>
+              <w:t>/</w:t>
+            </w:r>
+            <w:proofErr w:type="spellStart"/>
+            <w:r>
+              <w:rPr>
+                <w:sz w:val="24"/>
+                <w:szCs w:val="24"/>
+              </w:rPr>
+              <w:t>add_product_movement</w:t>
+            </w:r>
+            <w:proofErr w:type="spellEnd"/>
           </w:p>
         </w:tc>
       </w:tr>
@@ -3801,13 +4374,24 @@
                 <w:szCs w:val="24"/>
               </w:rPr>
             </w:pPr>
+            <w:proofErr w:type="gramStart"/>
             <w:r>
               <w:rPr>
                 <w:sz w:val="24"/>
                 <w:szCs w:val="24"/>
               </w:rPr>
-              <w:t>Edit  ProductMovement</w:t>
+              <w:t xml:space="preserve">Edit  </w:t>
             </w:r>
+            <w:proofErr w:type="spellStart"/>
+            <w:r>
+              <w:rPr>
+                <w:sz w:val="24"/>
+                <w:szCs w:val="24"/>
+              </w:rPr>
+              <w:t>ProductMovement</w:t>
+            </w:r>
+            <w:proofErr w:type="spellEnd"/>
+            <w:proofErr w:type="gramEnd"/>
           </w:p>
         </w:tc>
         <w:tc>
@@ -3830,12 +4414,37 @@
               </w:rPr>
               <w:t>/</w:t>
             </w:r>
+            <w:proofErr w:type="spellStart"/>
             <w:r>
               <w:rPr>
                 <w:sz w:val="24"/>
                 <w:szCs w:val="24"/>
               </w:rPr>
-              <w:t>product_movement/update_product_movement/</w:t>
+              <w:t>product_movement</w:t>
+            </w:r>
+            <w:proofErr w:type="spellEnd"/>
+            <w:r>
+              <w:rPr>
+                <w:sz w:val="24"/>
+                <w:szCs w:val="24"/>
+              </w:rPr>
+              <w:t>/</w:t>
+            </w:r>
+            <w:proofErr w:type="spellStart"/>
+            <w:r>
+              <w:rPr>
+                <w:sz w:val="24"/>
+                <w:szCs w:val="24"/>
+              </w:rPr>
+              <w:t>update_product_movement</w:t>
+            </w:r>
+            <w:proofErr w:type="spellEnd"/>
+            <w:r>
+              <w:rPr>
+                <w:sz w:val="24"/>
+                <w:szCs w:val="24"/>
+              </w:rPr>
+              <w:t>/</w:t>
             </w:r>
             <w:r>
               <w:rPr>
@@ -3867,8 +4476,17 @@
                 <w:sz w:val="24"/>
                 <w:szCs w:val="24"/>
               </w:rPr>
-              <w:t>View ProductMovement</w:t>
+              <w:t xml:space="preserve">View </w:t>
             </w:r>
+            <w:proofErr w:type="spellStart"/>
+            <w:r>
+              <w:rPr>
+                <w:sz w:val="24"/>
+                <w:szCs w:val="24"/>
+              </w:rPr>
+              <w:t>ProductMovement</w:t>
+            </w:r>
+            <w:proofErr w:type="spellEnd"/>
           </w:p>
         </w:tc>
         <w:tc>
@@ -3891,12 +4509,125 @@
               </w:rPr>
               <w:t>/</w:t>
             </w:r>
+            <w:proofErr w:type="spellStart"/>
             <w:r>
               <w:rPr>
                 <w:sz w:val="24"/>
                 <w:szCs w:val="24"/>
               </w:rPr>
-              <w:t>product_movement/view_product_movement</w:t>
+              <w:t>product_movement</w:t>
+            </w:r>
+            <w:proofErr w:type="spellEnd"/>
+            <w:r>
+              <w:rPr>
+                <w:sz w:val="24"/>
+                <w:szCs w:val="24"/>
+              </w:rPr>
+              <w:t>/</w:t>
+            </w:r>
+            <w:proofErr w:type="spellStart"/>
+            <w:r>
+              <w:rPr>
+                <w:sz w:val="24"/>
+                <w:szCs w:val="24"/>
+              </w:rPr>
+              <w:t>view_product_movement</w:t>
+            </w:r>
+            <w:proofErr w:type="spellEnd"/>
+          </w:p>
+        </w:tc>
+      </w:tr>
+      <w:tr>
+        <w:tc>
+          <w:tcPr>
+            <w:tcW w:w="4133" w:type="dxa"/>
+          </w:tcPr>
+          <w:p>
+            <w:pPr>
+              <w:pStyle w:val="ListParagraph"/>
+              <w:spacing w:after="160" w:line="259" w:lineRule="auto"/>
+              <w:ind w:left="0"/>
+              <w:rPr>
+                <w:sz w:val="24"/>
+                <w:szCs w:val="24"/>
+              </w:rPr>
+            </w:pPr>
+            <w:r>
+              <w:rPr>
+                <w:sz w:val="24"/>
+                <w:szCs w:val="24"/>
+              </w:rPr>
+              <w:t xml:space="preserve">Delete </w:t>
+            </w:r>
+            <w:proofErr w:type="spellStart"/>
+            <w:r>
+              <w:rPr>
+                <w:sz w:val="24"/>
+                <w:szCs w:val="24"/>
+              </w:rPr>
+              <w:t>ProductMovement</w:t>
+            </w:r>
+            <w:proofErr w:type="spellEnd"/>
+          </w:p>
+        </w:tc>
+        <w:tc>
+          <w:tcPr>
+            <w:tcW w:w="4883" w:type="dxa"/>
+          </w:tcPr>
+          <w:p>
+            <w:pPr>
+              <w:pStyle w:val="ListParagraph"/>
+              <w:ind w:left="0"/>
+              <w:rPr>
+                <w:sz w:val="24"/>
+                <w:szCs w:val="24"/>
+              </w:rPr>
+            </w:pPr>
+            <w:r>
+              <w:rPr>
+                <w:sz w:val="24"/>
+                <w:szCs w:val="24"/>
+              </w:rPr>
+              <w:t>/</w:t>
+            </w:r>
+            <w:proofErr w:type="spellStart"/>
+            <w:r>
+              <w:rPr>
+                <w:sz w:val="24"/>
+                <w:szCs w:val="24"/>
+              </w:rPr>
+              <w:t>product_movement</w:t>
+            </w:r>
+            <w:proofErr w:type="spellEnd"/>
+            <w:r>
+              <w:rPr>
+                <w:sz w:val="24"/>
+                <w:szCs w:val="24"/>
+              </w:rPr>
+              <w:t>/</w:t>
+            </w:r>
+            <w:proofErr w:type="spellStart"/>
+            <w:r>
+              <w:rPr>
+                <w:sz w:val="24"/>
+                <w:szCs w:val="24"/>
+              </w:rPr>
+              <w:t>delete</w:t>
+            </w:r>
+            <w:r>
+              <w:rPr>
+                <w:sz w:val="24"/>
+                <w:szCs w:val="24"/>
+              </w:rPr>
+              <w:t>_product_movement</w:t>
+            </w:r>
+            <w:proofErr w:type="spellEnd"/>
+            <w:r>
+              <w:rPr>
+                <w:sz w:val="24"/>
+                <w:szCs w:val="24"/>
+              </w:rPr>
+              <w:t>/1</w:t>
             </w:r>
           </w:p>
         </w:tc>
@@ -3921,74 +4652,6 @@
                 <w:sz w:val="24"/>
                 <w:szCs w:val="24"/>
               </w:rPr>
-              <w:t>Delete ProductMovement</w:t>
-            </w:r>
-          </w:p>
-        </w:tc>
-        <w:tc>
-          <w:tcPr>
-            <w:tcW w:w="4883" w:type="dxa"/>
-          </w:tcPr>
-          <w:p>
-            <w:pPr>
-              <w:pStyle w:val="ListParagraph"/>
-              <w:ind w:left="0"/>
-              <w:rPr>
-                <w:sz w:val="24"/>
-                <w:szCs w:val="24"/>
-              </w:rPr>
-            </w:pPr>
-            <w:r>
-              <w:rPr>
-                <w:sz w:val="24"/>
-                <w:szCs w:val="24"/>
-              </w:rPr>
-              <w:t>/</w:t>
-            </w:r>
-            <w:r>
-              <w:rPr>
-                <w:sz w:val="24"/>
-                <w:szCs w:val="24"/>
-              </w:rPr>
-              <w:t>product_movement/</w:t>
-            </w:r>
-            <w:r>
-              <w:rPr>
-                <w:sz w:val="24"/>
-                <w:szCs w:val="24"/>
-              </w:rPr>
-              <w:t>delete</w:t>
-            </w:r>
-            <w:r>
-              <w:rPr>
-                <w:sz w:val="24"/>
-                <w:szCs w:val="24"/>
-              </w:rPr>
-              <w:t>_product_movement/1</w:t>
-            </w:r>
-          </w:p>
-        </w:tc>
-      </w:tr>
-      <w:tr>
-        <w:tc>
-          <w:tcPr>
-            <w:tcW w:w="4133" w:type="dxa"/>
-          </w:tcPr>
-          <w:p>
-            <w:pPr>
-              <w:pStyle w:val="ListParagraph"/>
-              <w:spacing w:after="160" w:line="259" w:lineRule="auto"/>
-              <w:ind w:left="0"/>
-              <w:rPr>
-                <w:sz w:val="24"/>
-                <w:szCs w:val="24"/>
-              </w:rPr>
-            </w:pPr>
-            <w:r>
-              <w:rPr>
-                <w:sz w:val="24"/>
-                <w:szCs w:val="24"/>
-              </w:rPr>
               <w:t>Report</w:t>
             </w:r>
           </w:p>
@@ -4013,13 +4676,31 @@
               </w:rPr>
               <w:t>/</w:t>
             </w:r>
+            <w:proofErr w:type="spellStart"/>
             <w:r>
               <w:rPr>
                 <w:sz w:val="24"/>
                 <w:szCs w:val="24"/>
               </w:rPr>
-              <w:t>product_movement/get_report</w:t>
+              <w:t>product_movement</w:t>
             </w:r>
+            <w:proofErr w:type="spellEnd"/>
+            <w:r>
+              <w:rPr>
+                <w:sz w:val="24"/>
+                <w:szCs w:val="24"/>
+              </w:rPr>
+              <w:t>/</w:t>
+            </w:r>
+            <w:proofErr w:type="spellStart"/>
+            <w:r>
+              <w:rPr>
+                <w:sz w:val="24"/>
+                <w:szCs w:val="24"/>
+              </w:rPr>
+              <w:t>get_report</w:t>
+            </w:r>
+            <w:proofErr w:type="spellEnd"/>
           </w:p>
         </w:tc>
       </w:tr>
@@ -4220,8 +4901,13 @@
         </w:numPr>
       </w:pPr>
       <w:r>
-        <w:t>Make ProductMovements</w:t>
-      </w:r>
+        <w:t xml:space="preserve">Make </w:t>
+      </w:r>
+      <w:proofErr w:type="spellStart"/>
+      <w:r>
+        <w:t>ProductMovements</w:t>
+      </w:r>
+      <w:proofErr w:type="spellEnd"/>
     </w:p>
     <w:p>
       <w:pPr>
@@ -4758,8 +5444,13 @@
         </w:numPr>
       </w:pPr>
       <w:r>
-        <w:t>Add, view, Edit, Delete ProductMovements</w:t>
-      </w:r>
+        <w:t xml:space="preserve">Add, view, Edit, Delete </w:t>
+      </w:r>
+      <w:proofErr w:type="spellStart"/>
+      <w:r>
+        <w:t>ProductMovements</w:t>
+      </w:r>
+      <w:proofErr w:type="spellEnd"/>
     </w:p>
     <w:p>
       <w:pPr>
@@ -4782,7 +5473,15 @@
         </w:numPr>
       </w:pPr>
       <w:r>
-        <w:t>Error handling using try/ catch so that appropriate message is displayed on the console and a error page to the user</w:t>
+        <w:t xml:space="preserve">Error handling using try/ catch so that appropriate message is displayed on the console and </w:t>
+      </w:r>
+      <w:proofErr w:type="gramStart"/>
+      <w:r>
+        <w:t>a</w:t>
+      </w:r>
+      <w:proofErr w:type="gramEnd"/>
+      <w:r>
+        <w:t xml:space="preserve"> error page to the user</w:t>
       </w:r>
     </w:p>
     <w:p>
@@ -6277,7 +6976,7 @@
   <w:abstractNum w:abstractNumId="14" w15:restartNumberingAfterBreak="0">
     <w:nsid w:val="66587F0A"/>
     <w:multiLevelType w:val="hybridMultilevel"/>
-    <w:tmpl w:val="2B62D0A4"/>
+    <w:tmpl w:val="D340F5DC"/>
     <w:lvl w:ilvl="0" w:tplc="40090001">
       <w:start w:val="1"/>
       <w:numFmt w:val="bullet"/>

</xml_diff>